<commit_message>
F*** LAH TULISAN TADI SIANG CORRUPT FILE NYA!
</commit_message>
<xml_diff>
--- a/TAHAP 2 - OTW/v1.2/BAB 4.docx
+++ b/TAHAP 2 - OTW/v1.2/BAB 4.docx
@@ -1963,6 +1963,11 @@
       </w:r>
     </w:p>
     <w:p>
+      <w:pPr>
+        <w:rPr>
+          <w:rFonts w:hint="eastAsia"/>
+        </w:rPr>
+      </w:pPr>
       <w:r>
         <w:t xml:space="preserve">Bagian ini akan memaparkan hasil yang didapatkan dari implementasi </w:t>
       </w:r>
@@ -2001,535 +2006,12 @@
       </w:r>
       <w:r>
         <w:t xml:space="preserve"> (RMSE).</w:t>
-      </w:r>
-    </w:p>
-    <w:p>
-      <w:pPr>
-        <w:ind w:firstLine="720"/>
-      </w:pPr>
-      <w:r>
-        <w:t xml:space="preserve">Hasil penelitian menunjukkan bahwa tingkat akurasi yang dihasilkan dipengaruhi oleh besaran nilai </w:t>
-      </w:r>
-      <w:r>
-        <w:rPr>
-          <w:i/>
-        </w:rPr>
-        <w:t>input weight</w:t>
-      </w:r>
-      <w:r>
-        <w:t xml:space="preserve"> dan </w:t>
-      </w:r>
-      <w:r>
-        <w:rPr>
-          <w:i/>
-        </w:rPr>
-        <w:t>bias</w:t>
-      </w:r>
-      <w:r>
-        <w:t xml:space="preserve"> yang dihasilkan. Hal ini disebabkan karena </w:t>
-      </w:r>
-      <w:r>
-        <w:rPr>
-          <w:i/>
-        </w:rPr>
-        <w:t>input weight</w:t>
-      </w:r>
-      <w:r>
-        <w:t xml:space="preserve"> dan </w:t>
-      </w:r>
-      <w:r>
-        <w:rPr>
-          <w:i/>
-        </w:rPr>
-        <w:t>bias</w:t>
-      </w:r>
-      <w:r>
-        <w:t xml:space="preserve"> pada </w:t>
-      </w:r>
-      <w:r>
-        <w:rPr>
-          <w:i/>
-        </w:rPr>
-        <w:t>extreme learning machine</w:t>
-      </w:r>
-      <w:r>
-        <w:t xml:space="preserve"> ditentukan secara acak. </w:t>
-      </w:r>
-      <w:r>
-        <w:t>Hal ini menyebabkan nilai akurasi yang didapat bervariasi dalam setiap pengujian.</w:t>
-      </w:r>
-      <w:r>
-        <w:t xml:space="preserve"> </w:t>
-      </w:r>
-      <w:r>
-        <w:t>Pengujian pertama dilakukan terhad</w:t>
-      </w:r>
-      <w:r>
-        <w:t>ap data dari proses pengukuran yang di</w:t>
-      </w:r>
-      <w:r>
-        <w:t>lakukan di Haranggaol. Pe</w:t>
-      </w:r>
-      <w:r>
-        <w:t xml:space="preserve">ngujian dilakukan dengan menggunakan fungsi </w:t>
-      </w:r>
-      <w:r>
-        <w:rPr>
-          <w:i/>
-          <w:iCs/>
-        </w:rPr>
-        <w:t>sine</w:t>
-      </w:r>
-      <w:r>
-        <w:t xml:space="preserve"> sebagai fungsi aktivasi, dan memiliki </w:t>
-      </w:r>
-      <w:r>
-        <w:t xml:space="preserve">15 neuron pada </w:t>
-      </w:r>
-      <w:r>
-        <w:rPr>
-          <w:i/>
-          <w:iCs/>
-        </w:rPr>
-        <w:t>hidden layer</w:t>
-      </w:r>
-      <w:r>
-        <w:t>. Pengujian dilakukan sebanyak 3.000 kali</w:t>
-      </w:r>
-      <w:r>
-        <w:t xml:space="preserve">, dengan hasil pengujian yang ditunjukkan oleh Gambar 4.6. Tingkat akurasi </w:t>
-      </w:r>
-      <w:r>
-        <w:t xml:space="preserve">prediksi </w:t>
-      </w:r>
-      <w:r>
-        <w:t xml:space="preserve">terbaik yang dicapai dalam pengujian ini adalah </w:t>
-      </w:r>
-      <w:r>
-        <w:t>0,6542</w:t>
-      </w:r>
-      <w:r>
-        <w:t>.</w:t>
-      </w:r>
-      <w:r>
-        <w:t xml:space="preserve"> </w:t>
-      </w:r>
-      <w:r>
-        <w:t xml:space="preserve">Tingkat </w:t>
-      </w:r>
-      <w:r>
-        <w:t>error dalam</w:t>
-      </w:r>
-      <w:r>
-        <w:t xml:space="preserve"> </w:t>
-      </w:r>
-      <w:r>
-        <w:t xml:space="preserve">tahap </w:t>
-      </w:r>
-      <w:r>
-        <w:rPr>
-          <w:i/>
-          <w:iCs/>
-          <w:lang w:val="en-US"/>
-        </w:rPr>
-        <w:t>training</w:t>
-      </w:r>
-      <w:r>
-        <w:rPr>
-          <w:lang w:val="en-US"/>
-        </w:rPr>
-        <w:t xml:space="preserve"> </w:t>
-      </w:r>
-      <w:r>
-        <w:t xml:space="preserve">dan </w:t>
-      </w:r>
-      <w:r>
-        <w:rPr>
-          <w:i/>
-          <w:iCs/>
-          <w:lang w:val="en-US"/>
-        </w:rPr>
-        <w:t>testing</w:t>
-      </w:r>
-      <w:r>
-        <w:rPr>
-          <w:lang w:val="en-US"/>
-        </w:rPr>
-        <w:t xml:space="preserve"> </w:t>
-      </w:r>
-      <w:r>
-        <w:t>yang didapat dari pengujian pertama ditunjukkan oleh Gambar 4.7.</w:t>
-      </w:r>
-    </w:p>
-    <w:p>
-      <w:pPr>
-        <w:jc w:val="center"/>
-      </w:pPr>
-      <w:r>
-        <w:rPr>
-          <w:noProof/>
-          <w:lang w:val="en-US"/>
-        </w:rPr>
-        <w:lastRenderedPageBreak/>
-        <w:drawing>
-          <wp:inline distT="0" distB="0" distL="0" distR="0" wp14:anchorId="253836D6" wp14:editId="00F6B617">
-            <wp:extent cx="4838700" cy="3114332"/>
-            <wp:effectExtent l="0" t="0" r="0" b="0"/>
-            <wp:docPr id="8" name="Picture 8" descr="Screenshot/New/hasil-uji.jpg"/>
-            <wp:cNvGraphicFramePr>
-              <a:graphicFrameLocks xmlns:a="http://schemas.openxmlformats.org/drawingml/2006/main" noChangeAspect="1"/>
-            </wp:cNvGraphicFramePr>
-            <a:graphic xmlns:a="http://schemas.openxmlformats.org/drawingml/2006/main">
-              <a:graphicData uri="http://schemas.openxmlformats.org/drawingml/2006/picture">
-                <pic:pic xmlns:pic="http://schemas.openxmlformats.org/drawingml/2006/picture">
-                  <pic:nvPicPr>
-                    <pic:cNvPr id="0" name="Picture 1" descr="Screenshot/New/hasil-uji.jpg"/>
-                    <pic:cNvPicPr>
-                      <a:picLocks noChangeAspect="1" noChangeArrowheads="1"/>
-                    </pic:cNvPicPr>
-                  </pic:nvPicPr>
-                  <pic:blipFill>
-                    <a:blip r:embed="rId14">
-                      <a:extLst>
-                        <a:ext uri="{28A0092B-C50C-407E-A947-70E740481C1C}">
-                          <a14:useLocalDpi xmlns:a14="http://schemas.microsoft.com/office/drawing/2010/main" val="0"/>
-                        </a:ext>
-                      </a:extLst>
-                    </a:blip>
-                    <a:srcRect/>
-                    <a:stretch>
-                      <a:fillRect/>
-                    </a:stretch>
-                  </pic:blipFill>
-                  <pic:spPr bwMode="auto">
-                    <a:xfrm>
-                      <a:off x="0" y="0"/>
-                      <a:ext cx="4849614" cy="3121357"/>
-                    </a:xfrm>
-                    <a:prstGeom prst="rect">
-                      <a:avLst/>
-                    </a:prstGeom>
-                    <a:noFill/>
-                    <a:ln>
-                      <a:noFill/>
-                    </a:ln>
-                  </pic:spPr>
-                </pic:pic>
-              </a:graphicData>
-            </a:graphic>
-          </wp:inline>
-        </w:drawing>
-      </w:r>
-    </w:p>
-    <w:p>
-      <w:pPr>
-        <w:jc w:val="center"/>
-      </w:pPr>
-      <w:r>
-        <w:rPr>
-          <w:b/>
-        </w:rPr>
-        <w:t>Gambar 4.6.</w:t>
-      </w:r>
-      <w:r>
-        <w:t xml:space="preserve"> Hasil pengujian pertama</w:t>
-      </w:r>
-    </w:p>
-    <w:p>
-      <w:pPr>
-        <w:spacing w:line="240" w:lineRule="auto"/>
-        <w:jc w:val="center"/>
-      </w:pPr>
-    </w:p>
-    <w:tbl>
-      <w:tblPr>
-        <w:tblStyle w:val="TableGrid"/>
-        <w:tblW w:w="0" w:type="auto"/>
-        <w:jc w:val="center"/>
-        <w:tblBorders>
-          <w:top w:val="none" w:sz="0" w:space="0" w:color="auto"/>
-          <w:left w:val="none" w:sz="0" w:space="0" w:color="auto"/>
-          <w:bottom w:val="none" w:sz="0" w:space="0" w:color="auto"/>
-          <w:right w:val="none" w:sz="0" w:space="0" w:color="auto"/>
-          <w:insideH w:val="none" w:sz="0" w:space="0" w:color="auto"/>
-          <w:insideV w:val="none" w:sz="0" w:space="0" w:color="auto"/>
-        </w:tblBorders>
-        <w:tblLook w:val="04A0" w:firstRow="1" w:lastRow="0" w:firstColumn="1" w:lastColumn="0" w:noHBand="0" w:noVBand="1"/>
-      </w:tblPr>
-      <w:tblGrid>
-        <w:gridCol w:w="4243"/>
-        <w:gridCol w:w="4080"/>
-      </w:tblGrid>
-      <w:tr>
-        <w:trPr>
-          <w:trHeight w:val="4783"/>
-          <w:jc w:val="center"/>
-        </w:trPr>
-        <w:tc>
-          <w:tcPr>
-            <w:tcW w:w="4243" w:type="dxa"/>
-          </w:tcPr>
-          <w:p>
-            <w:pPr>
-              <w:jc w:val="center"/>
-            </w:pPr>
-            <w:r>
-              <w:rPr>
-                <w:noProof/>
-                <w:lang w:val="en-US"/>
-              </w:rPr>
-              <w:drawing>
-                <wp:inline distT="0" distB="0" distL="0" distR="0" wp14:anchorId="772FFCD5" wp14:editId="5EC63971">
-                  <wp:extent cx="2552065" cy="3152140"/>
-                  <wp:effectExtent l="0" t="0" r="0" b="0"/>
-                  <wp:docPr id="9" name="Picture 9" descr="Screenshot/New/graf-latih.jpg"/>
-                  <wp:cNvGraphicFramePr>
-                    <a:graphicFrameLocks xmlns:a="http://schemas.openxmlformats.org/drawingml/2006/main" noChangeAspect="1"/>
-                  </wp:cNvGraphicFramePr>
-                  <a:graphic xmlns:a="http://schemas.openxmlformats.org/drawingml/2006/main">
-                    <a:graphicData uri="http://schemas.openxmlformats.org/drawingml/2006/picture">
-                      <pic:pic xmlns:pic="http://schemas.openxmlformats.org/drawingml/2006/picture">
-                        <pic:nvPicPr>
-                          <pic:cNvPr id="0" name="Picture 2" descr="Screenshot/New/graf-latih.jpg"/>
-                          <pic:cNvPicPr>
-                            <a:picLocks noChangeAspect="1" noChangeArrowheads="1"/>
-                          </pic:cNvPicPr>
-                        </pic:nvPicPr>
-                        <pic:blipFill>
-                          <a:blip r:embed="rId15">
-                            <a:extLst>
-                              <a:ext uri="{28A0092B-C50C-407E-A947-70E740481C1C}">
-                                <a14:useLocalDpi xmlns:a14="http://schemas.microsoft.com/office/drawing/2010/main" val="0"/>
-                              </a:ext>
-                            </a:extLst>
-                          </a:blip>
-                          <a:srcRect/>
-                          <a:stretch>
-                            <a:fillRect/>
-                          </a:stretch>
-                        </pic:blipFill>
-                        <pic:spPr bwMode="auto">
-                          <a:xfrm>
-                            <a:off x="0" y="0"/>
-                            <a:ext cx="2559061" cy="3160781"/>
-                          </a:xfrm>
-                          <a:prstGeom prst="rect">
-                            <a:avLst/>
-                          </a:prstGeom>
-                          <a:noFill/>
-                          <a:ln>
-                            <a:noFill/>
-                          </a:ln>
-                        </pic:spPr>
-                      </pic:pic>
-                    </a:graphicData>
-                  </a:graphic>
-                </wp:inline>
-              </w:drawing>
-            </w:r>
-          </w:p>
-          <w:p>
-            <w:pPr>
-              <w:jc w:val="center"/>
-            </w:pPr>
-            <w:r>
-              <w:t>(a)</w:t>
-            </w:r>
-          </w:p>
-        </w:tc>
-        <w:tc>
-          <w:tcPr>
-            <w:tcW w:w="4080" w:type="dxa"/>
-          </w:tcPr>
-          <w:p>
-            <w:pPr>
-              <w:jc w:val="center"/>
-              <w:rPr>
-                <w:noProof/>
-                <w:lang w:val="en-US" w:bidi="ar-SA"/>
-              </w:rPr>
-            </w:pPr>
-            <w:r>
-              <w:rPr>
-                <w:noProof/>
-                <w:lang w:val="en-US"/>
-              </w:rPr>
-              <w:drawing>
-                <wp:inline distT="0" distB="0" distL="0" distR="0" wp14:anchorId="23509F90" wp14:editId="09F8032E">
-                  <wp:extent cx="2448560" cy="3152140"/>
-                  <wp:effectExtent l="0" t="0" r="0" b="0"/>
-                  <wp:docPr id="13" name="Picture 13" descr="Screenshot/New/graf-uji.jpg"/>
-                  <wp:cNvGraphicFramePr>
-                    <a:graphicFrameLocks xmlns:a="http://schemas.openxmlformats.org/drawingml/2006/main" noChangeAspect="1"/>
-                  </wp:cNvGraphicFramePr>
-                  <a:graphic xmlns:a="http://schemas.openxmlformats.org/drawingml/2006/main">
-                    <a:graphicData uri="http://schemas.openxmlformats.org/drawingml/2006/picture">
-                      <pic:pic xmlns:pic="http://schemas.openxmlformats.org/drawingml/2006/picture">
-                        <pic:nvPicPr>
-                          <pic:cNvPr id="0" name="Picture 4" descr="Screenshot/New/graf-uji.jpg"/>
-                          <pic:cNvPicPr>
-                            <a:picLocks noChangeAspect="1" noChangeArrowheads="1"/>
-                          </pic:cNvPicPr>
-                        </pic:nvPicPr>
-                        <pic:blipFill>
-                          <a:blip r:embed="rId16">
-                            <a:extLst>
-                              <a:ext uri="{28A0092B-C50C-407E-A947-70E740481C1C}">
-                                <a14:useLocalDpi xmlns:a14="http://schemas.microsoft.com/office/drawing/2010/main" val="0"/>
-                              </a:ext>
-                            </a:extLst>
-                          </a:blip>
-                          <a:srcRect/>
-                          <a:stretch>
-                            <a:fillRect/>
-                          </a:stretch>
-                        </pic:blipFill>
-                        <pic:spPr bwMode="auto">
-                          <a:xfrm>
-                            <a:off x="0" y="0"/>
-                            <a:ext cx="2501039" cy="3219699"/>
-                          </a:xfrm>
-                          <a:prstGeom prst="rect">
-                            <a:avLst/>
-                          </a:prstGeom>
-                          <a:noFill/>
-                          <a:ln>
-                            <a:noFill/>
-                          </a:ln>
-                        </pic:spPr>
-                      </pic:pic>
-                    </a:graphicData>
-                  </a:graphic>
-                </wp:inline>
-              </w:drawing>
-            </w:r>
-          </w:p>
-          <w:p>
-            <w:pPr>
-              <w:jc w:val="center"/>
-              <w:rPr>
-                <w:noProof/>
-                <w:lang w:val="en-US" w:bidi="ar-SA"/>
-              </w:rPr>
-            </w:pPr>
-            <w:r>
-              <w:rPr>
-                <w:noProof/>
-                <w:lang w:val="en-US" w:bidi="ar-SA"/>
-              </w:rPr>
-              <w:t>(b)</w:t>
-            </w:r>
-          </w:p>
-        </w:tc>
-      </w:tr>
-    </w:tbl>
-    <w:p>
-      <w:pPr>
-        <w:jc w:val="center"/>
-      </w:pPr>
-      <w:r>
-        <w:rPr>
-          <w:b/>
-        </w:rPr>
-        <w:t>Gambar 4.7.</w:t>
-      </w:r>
-      <w:r>
-        <w:t xml:space="preserve"> Tingkat </w:t>
-      </w:r>
-      <w:r>
-        <w:rPr>
-          <w:i/>
-          <w:iCs/>
-          <w:lang w:val="en-US"/>
-        </w:rPr>
-        <w:t>error</w:t>
-      </w:r>
-      <w:r>
-        <w:t xml:space="preserve"> latih dan uji pada pengujian pertama</w:t>
-      </w:r>
-    </w:p>
-    <w:p>
-      <w:pPr>
-        <w:ind w:firstLine="720"/>
-      </w:pPr>
-      <w:r>
-        <w:t>{bagian perbandingan fungsi aktivasi terhadap hasil prediksi}</w:t>
-      </w:r>
-    </w:p>
-    <w:p>
-      <w:pPr>
-        <w:ind w:firstLine="720"/>
-      </w:pPr>
-      <w:r>
-        <w:t xml:space="preserve">Hal berbeda ditunjukkan oleh </w:t>
-      </w:r>
-      <w:r>
-        <w:t xml:space="preserve">penelitian yang dilakukan oleh </w:t>
-      </w:r>
-      <w:r>
-        <w:t xml:space="preserve">Ming (2012), yang menggunakan </w:t>
-      </w:r>
-      <w:r>
-        <w:rPr>
-          <w:i/>
-          <w:iCs/>
-        </w:rPr>
-        <w:t>backpropagation neural network</w:t>
-      </w:r>
-      <w:r>
-        <w:t xml:space="preserve"> untuk melakukan proses asesmen kualitas air. Proses asesmen dilakukan melalui masukan berupa hasil pengukuran </w:t>
-      </w:r>
-      <w:r>
-        <w:rPr>
-          <w:i/>
-          <w:iCs/>
-        </w:rPr>
-        <w:t>dissolved oxygen</w:t>
-      </w:r>
-      <w:r>
-        <w:t xml:space="preserve">, </w:t>
-      </w:r>
-      <w:r>
-        <w:rPr>
-          <w:i/>
-          <w:iCs/>
-        </w:rPr>
-        <w:t>biological oxygen demand</w:t>
-      </w:r>
-      <w:r>
-        <w:t>, indek</w:t>
       </w:r>
       <w:bookmarkStart w:id="0" w:name="_GoBack"/>
       <w:bookmarkEnd w:id="0"/>
-      <w:r>
-        <w:t xml:space="preserve">s permanganat, kadar zat phosphor, </w:t>
-      </w:r>
-      <w:r>
-        <w:lastRenderedPageBreak/>
-        <w:t>amonia, dan nitrat.</w:t>
-      </w:r>
-      <w:r>
-        <w:t xml:space="preserve"> Penelitian yang dilakukan oleh Ming menunjukkan bahwa tingkat </w:t>
-      </w:r>
-      <w:r>
-        <w:rPr>
-          <w:i/>
-          <w:iCs/>
-        </w:rPr>
-        <w:t>error</w:t>
-      </w:r>
-      <w:r>
-        <w:t xml:space="preserve"> yang dihasilkan dari proses pelatihan</w:t>
-      </w:r>
-      <w:r>
-        <w:t xml:space="preserve"> menunjukkan penurunan </w:t>
-      </w:r>
-      <w:r>
-        <w:t>seiring dengan bertambahnya jumlah pengujian yang dilakukan.</w:t>
-      </w:r>
     </w:p>
     <w:sectPr>
-      <w:headerReference w:type="first" r:id="rId17"/>
+      <w:headerReference w:type="first" r:id="rId14"/>
       <w:pgSz w:w="11906" w:h="16838"/>
       <w:pgMar w:top="1701" w:right="1418" w:bottom="1418" w:left="2155" w:header="851" w:footer="709" w:gutter="0"/>
       <w:pgNumType w:start="27"/>
@@ -2611,7 +2093,7 @@
       <w:rPr>
         <w:noProof/>
       </w:rPr>
-      <w:t>32</w:t>
+      <w:t>30</w:t>
     </w:r>
     <w:r>
       <w:fldChar w:fldCharType="end"/>

</xml_diff>

<commit_message>
BAB 4 READY FOR CONSULTATION.
</commit_message>
<xml_diff>
--- a/TAHAP 2 - OTW/v1.2/BAB 4.docx
+++ b/TAHAP 2 - OTW/v1.2/BAB 4.docx
@@ -5,7 +5,6 @@
     <w:p>
       <w:pPr>
         <w:pStyle w:val="Title"/>
-        <w:spacing w:after="0"/>
       </w:pPr>
       <w:r>
         <w:t xml:space="preserve">BAB </w:t>
@@ -22,11 +21,13 @@
     </w:p>
     <w:p>
       <w:pPr>
+        <w:spacing w:after="240"/>
         <w:jc w:val="center"/>
       </w:pPr>
     </w:p>
     <w:p>
       <w:pPr>
+        <w:spacing w:after="240"/>
         <w:jc w:val="center"/>
       </w:pPr>
     </w:p>
@@ -2577,6 +2578,12 @@
     </w:p>
     <w:p>
       <w:pPr>
+        <w:spacing w:line="240" w:lineRule="auto"/>
+        <w:ind w:firstLine="720"/>
+      </w:pPr>
+    </w:p>
+    <w:p>
+      <w:pPr>
         <w:jc w:val="center"/>
       </w:pPr>
       <w:r>
@@ -3185,7 +3192,23 @@
         <w:t>hidden layer</w:t>
       </w:r>
       <w:r>
-        <w:t>, memberikan hasil yang paling baik, dengan nilai error sebesar 2,516 x 10</w:t>
+        <w:t xml:space="preserve">, memberikan hasil yang paling baik, dengan nilai </w:t>
+      </w:r>
+      <w:r>
+        <w:rPr>
+          <w:i/>
+          <w:iCs/>
+        </w:rPr>
+        <w:t>error</w:t>
+      </w:r>
+      <w:r>
+        <w:t xml:space="preserve"> </w:t>
+      </w:r>
+      <w:r>
+        <w:t xml:space="preserve">uji </w:t>
+      </w:r>
+      <w:r>
+        <w:t>sebesar 2,516 x 10</w:t>
       </w:r>
       <w:r>
         <w:rPr>
@@ -4277,7 +4300,37 @@
         <w:t xml:space="preserve">Berdasarkan hasil pengujian pada Tabel 4.4, </w:t>
       </w:r>
       <w:r>
-        <w:t xml:space="preserve">diketahui bahwa hasil pengujian ketujuh, di mana artificial neural network yang digunakan memiliki 75 neuron pada hidden layer, serta menggunakan fungsi hardlim sebagai fungsi aktivasi pada setiap neuron, memiliki hasil uji terbaik, dengan </w:t>
+        <w:t xml:space="preserve">diketahui bahwa hasil pengujian ketujuh, di mana </w:t>
+      </w:r>
+      <w:r>
+        <w:rPr>
+          <w:i/>
+          <w:iCs/>
+        </w:rPr>
+        <w:t>artificial neural network</w:t>
+      </w:r>
+      <w:r>
+        <w:t xml:space="preserve"> yang digunakan memiliki 75 neuron pada </w:t>
+      </w:r>
+      <w:r>
+        <w:rPr>
+          <w:i/>
+          <w:iCs/>
+        </w:rPr>
+        <w:t>hidden layer</w:t>
+      </w:r>
+      <w:r>
+        <w:t xml:space="preserve">, serta menggunakan fungsi </w:t>
+      </w:r>
+      <w:r>
+        <w:rPr>
+          <w:i/>
+          <w:iCs/>
+        </w:rPr>
+        <w:t>hardlim</w:t>
+      </w:r>
+      <w:r>
+        <w:t xml:space="preserve"> sebagai fungsi aktivasi pada setiap neuron, memiliki hasil uji terbaik, dengan </w:t>
       </w:r>
       <w:r>
         <w:rPr>
@@ -5120,9 +5173,6 @@
     <w:p>
       <w:pPr>
         <w:ind w:firstLine="720"/>
-        <w:rPr>
-          <w:rFonts w:hint="eastAsia"/>
-        </w:rPr>
       </w:pPr>
       <w:r>
         <w:t xml:space="preserve">Hasil pengujian </w:t>
@@ -5146,8 +5196,42 @@
       <w:r>
         <w:t xml:space="preserve">diketahui bahwa </w:t>
       </w:r>
-      <w:bookmarkStart w:id="0" w:name="_GoBack"/>
-      <w:bookmarkEnd w:id="0"/>
+      <w:r>
+        <w:t xml:space="preserve">hasil terbaik yang didapat dalam pengujian dataset Haranggaol didapat pada percobaan keenam. Pada percobaan keenam, terdapat 50 neuron pada </w:t>
+      </w:r>
+      <w:r>
+        <w:rPr>
+          <w:i/>
+          <w:iCs/>
+        </w:rPr>
+        <w:t>hidden layer</w:t>
+      </w:r>
+      <w:r>
+        <w:t xml:space="preserve">, di mana setiap neuron menggunakan fungsi </w:t>
+      </w:r>
+      <w:r>
+        <w:rPr>
+          <w:i/>
+          <w:iCs/>
+        </w:rPr>
+        <w:t>hardlim</w:t>
+      </w:r>
+      <w:r>
+        <w:t xml:space="preserve"> sebagai fungsi aktivasi.</w:t>
+      </w:r>
+      <w:r>
+        <w:t xml:space="preserve"> Pada Gambar 4.10 ditunjukkan hasil prediksi menggunakan </w:t>
+      </w:r>
+      <w:r>
+        <w:rPr>
+          <w:i/>
+          <w:iCs/>
+        </w:rPr>
+        <w:t>dataset</w:t>
+      </w:r>
+      <w:r>
+        <w:t xml:space="preserve"> Haranggaol pada pengujian keenam.</w:t>
+      </w:r>
     </w:p>
     <w:p>
       <w:pPr>
@@ -5929,104 +6013,1230 @@
     </w:p>
     <w:p>
       <w:pPr>
-        <w:ind w:firstLine="720"/>
-      </w:pPr>
-      <w:r>
-        <w:t xml:space="preserve">Hasil pengujian </w:t>
-      </w:r>
-    </w:p>
-    <w:p>
-      <w:pPr>
-        <w:ind w:firstLine="720"/>
-      </w:pPr>
-    </w:p>
-    <w:p>
-      <w:pPr>
-        <w:ind w:firstLine="720"/>
-      </w:pPr>
-    </w:p>
-    <w:p>
-      <w:pPr>
-        <w:ind w:firstLine="720"/>
-      </w:pPr>
-      <w:r>
-        <w:t xml:space="preserve">Hal berbeda ditunjukkan oleh </w:t>
-      </w:r>
-      <w:r>
-        <w:t xml:space="preserve">penelitian yang dilakukan oleh </w:t>
-      </w:r>
-      <w:r>
-        <w:t xml:space="preserve">Ming (2012), yang menggunakan </w:t>
+        <w:jc w:val="center"/>
+      </w:pPr>
+      <w:r>
+        <w:rPr>
+          <w:noProof/>
+          <w:lang w:val="en-US"/>
+        </w:rPr>
+        <w:lastRenderedPageBreak/>
+        <w:drawing>
+          <wp:inline distT="0" distB="0" distL="0" distR="0" wp14:anchorId="1C4A99F0" wp14:editId="66BAE41B">
+            <wp:extent cx="4162425" cy="3121819"/>
+            <wp:effectExtent l="0" t="0" r="0" b="2540"/>
+            <wp:docPr id="10" name="Picture 10" descr="C:\Users\jianh\iCloudDrive\Desktop\Penulisan Tugas Akhir\TAHAP 2 - OTW\v1.2\Screenshot\Vangke-Redo-Lagi\Haranggaol\hardlim.50.hasil.jpg"/>
+            <wp:cNvGraphicFramePr>
+              <a:graphicFrameLocks xmlns:a="http://schemas.openxmlformats.org/drawingml/2006/main" noChangeAspect="1"/>
+            </wp:cNvGraphicFramePr>
+            <a:graphic xmlns:a="http://schemas.openxmlformats.org/drawingml/2006/main">
+              <a:graphicData uri="http://schemas.openxmlformats.org/drawingml/2006/picture">
+                <pic:pic xmlns:pic="http://schemas.openxmlformats.org/drawingml/2006/picture">
+                  <pic:nvPicPr>
+                    <pic:cNvPr id="0" name="Picture 1" descr="C:\Users\jianh\iCloudDrive\Desktop\Penulisan Tugas Akhir\TAHAP 2 - OTW\v1.2\Screenshot\Vangke-Redo-Lagi\Haranggaol\hardlim.50.hasil.jpg"/>
+                    <pic:cNvPicPr>
+                      <a:picLocks noChangeAspect="1" noChangeArrowheads="1"/>
+                    </pic:cNvPicPr>
+                  </pic:nvPicPr>
+                  <pic:blipFill>
+                    <a:blip r:embed="rId19">
+                      <a:extLst>
+                        <a:ext uri="{28A0092B-C50C-407E-A947-70E740481C1C}">
+                          <a14:useLocalDpi xmlns:a14="http://schemas.microsoft.com/office/drawing/2010/main" val="0"/>
+                        </a:ext>
+                      </a:extLst>
+                    </a:blip>
+                    <a:srcRect/>
+                    <a:stretch>
+                      <a:fillRect/>
+                    </a:stretch>
+                  </pic:blipFill>
+                  <pic:spPr bwMode="auto">
+                    <a:xfrm>
+                      <a:off x="0" y="0"/>
+                      <a:ext cx="4167031" cy="3125273"/>
+                    </a:xfrm>
+                    <a:prstGeom prst="rect">
+                      <a:avLst/>
+                    </a:prstGeom>
+                    <a:noFill/>
+                    <a:ln>
+                      <a:noFill/>
+                    </a:ln>
+                  </pic:spPr>
+                </pic:pic>
+              </a:graphicData>
+            </a:graphic>
+          </wp:inline>
+        </w:drawing>
+      </w:r>
+    </w:p>
+    <w:p>
+      <w:pPr>
+        <w:jc w:val="center"/>
+      </w:pPr>
+      <w:r>
+        <w:rPr>
+          <w:b/>
+          <w:bCs/>
+        </w:rPr>
+        <w:t>Gambar 4.10.</w:t>
+      </w:r>
+      <w:r>
+        <w:t xml:space="preserve"> Hasil prediksi </w:t>
       </w:r>
       <w:r>
         <w:rPr>
           <w:i/>
           <w:iCs/>
         </w:rPr>
-        <w:t>backpropagation neural network</w:t>
+        <w:t>dataset</w:t>
+      </w:r>
+      <w:r>
+        <w:t xml:space="preserve"> Haranggaol pada pengujian keenam</w:t>
+      </w:r>
+    </w:p>
+    <w:p>
+      <w:pPr>
+        <w:jc w:val="center"/>
+      </w:pPr>
+    </w:p>
+    <w:p>
+      <w:pPr>
+        <w:ind w:firstLine="720"/>
+      </w:pPr>
+      <w:r>
+        <w:t>Tabel 4.6 menunjukkan hasil pengujian yang dilakukan terhadap</w:t>
       </w:r>
       <w:r>
         <w:t xml:space="preserve"> </w:t>
-      </w:r>
-      <w:r>
-        <w:t xml:space="preserve">dan </w:t>
-      </w:r>
-      <w:r>
-        <w:rPr>
-          <w:i/>
-        </w:rPr>
-        <w:t>fuzzy logic</w:t>
-      </w:r>
-      <w:r>
-        <w:t xml:space="preserve"> </w:t>
-      </w:r>
-      <w:r>
-        <w:t xml:space="preserve">untuk melakukan </w:t>
-      </w:r>
-      <w:r>
-        <w:t xml:space="preserve">penilaian </w:t>
-      </w:r>
-      <w:r>
-        <w:t xml:space="preserve">kualitas air. Proses </w:t>
-      </w:r>
-      <w:r>
-        <w:t xml:space="preserve">penilaian </w:t>
-      </w:r>
-      <w:r>
-        <w:t xml:space="preserve">dilakukan melalui masukan berupa hasil </w:t>
-      </w:r>
-      <w:r>
-        <w:lastRenderedPageBreak/>
-        <w:t xml:space="preserve">pengukuran </w:t>
       </w:r>
       <w:r>
         <w:rPr>
           <w:i/>
           <w:iCs/>
         </w:rPr>
-        <w:t>dissolved oxygen</w:t>
-      </w:r>
-      <w:r>
-        <w:t xml:space="preserve">, </w:t>
+        <w:t>dataset</w:t>
+      </w:r>
+      <w:r>
+        <w:t xml:space="preserve"> hasil pengukuran yang dilakukan di Parapat. </w:t>
+      </w:r>
+      <w:r>
+        <w:t xml:space="preserve">Berdasarkan hasil pengujian yang ditunjukkan pada tabel, dapat diketahui bahwa error latih yang dihasilkan dalam proses </w:t>
       </w:r>
       <w:r>
         <w:rPr>
           <w:i/>
           <w:iCs/>
         </w:rPr>
-        <w:t>biological oxygen demand</w:t>
-      </w:r>
-      <w:r>
-        <w:t>, indeks permanganat, kadar zat phosphor, amonia, dan nitrat.</w:t>
-      </w:r>
-      <w:r>
-        <w:t xml:space="preserve"> Penelitian yang dilakukan oleh Ming menunjukkan bahwa tingkat </w:t>
+        <w:t>training</w:t>
+      </w:r>
+      <w:r>
+        <w:t xml:space="preserve"> relatif berkurang seiring dengan bertambahnya jumlah neuron yang terdapat pada </w:t>
       </w:r>
       <w:r>
         <w:rPr>
           <w:i/>
           <w:iCs/>
         </w:rPr>
+        <w:t>hidden layer</w:t>
+      </w:r>
+      <w:r>
+        <w:t>. Namun, hal tersebut tidak selalu berakibat pada penurunan nilai error yang dihasilkan pada tahap uji.</w:t>
+      </w:r>
+    </w:p>
+    <w:p>
+      <w:pPr>
+        <w:ind w:firstLine="720"/>
+      </w:pPr>
+      <w:r>
+        <w:t xml:space="preserve">Pada pengujian terhadap </w:t>
+      </w:r>
+      <w:r>
+        <w:rPr>
+          <w:i/>
+          <w:iCs/>
+        </w:rPr>
+        <w:t>dataset</w:t>
+      </w:r>
+      <w:r>
+        <w:t xml:space="preserve"> Parapat, hasil uji terbaik didapat pada pengujian keenam. Sebanyak 50 neuron terdapat pada </w:t>
+      </w:r>
+      <w:r>
+        <w:rPr>
+          <w:i/>
+          <w:iCs/>
+        </w:rPr>
+        <w:t>hidden layer</w:t>
+      </w:r>
+      <w:r>
+        <w:t xml:space="preserve"> dari </w:t>
+      </w:r>
+      <w:r>
+        <w:rPr>
+          <w:i/>
+          <w:iCs/>
+        </w:rPr>
+        <w:t>artificial neural network</w:t>
+      </w:r>
+      <w:r>
+        <w:t xml:space="preserve"> yang digunakan dalam pengujian ini. Fungsi aktivasi yang diterapkan oleh setiap neuron pada pengujian ini adalah fungsi </w:t>
+      </w:r>
+      <w:r>
+        <w:rPr>
+          <w:i/>
+          <w:iCs/>
+        </w:rPr>
+        <w:t>hardlim</w:t>
+      </w:r>
+      <w:r>
+        <w:t>.</w:t>
+      </w:r>
+      <w:r>
+        <w:t xml:space="preserve"> </w:t>
+      </w:r>
+      <w:r>
+        <w:rPr>
+          <w:i/>
+          <w:iCs/>
+        </w:rPr>
+        <w:t>Error</w:t>
+      </w:r>
+      <w:r>
+        <w:t xml:space="preserve"> uji yang didapat pada pengujian keenam adalah 0,2491, yang didapat pada perulangan ke-1.540.</w:t>
+      </w:r>
+      <w:r>
+        <w:t xml:space="preserve"> Grafik dari hasil prediksi yang didapat pada pengujian keenam terhadap dataset Parapat ditunjukkan oleh Gambar 4.11.</w:t>
+      </w:r>
+    </w:p>
+    <w:p>
+      <w:pPr>
+        <w:spacing w:line="240" w:lineRule="auto"/>
+      </w:pPr>
+      <w:bookmarkStart w:id="0" w:name="_GoBack"/>
+      <w:bookmarkEnd w:id="0"/>
+    </w:p>
+    <w:p>
+      <w:pPr>
+        <w:jc w:val="center"/>
+      </w:pPr>
+      <w:r>
+        <w:rPr>
+          <w:b/>
+          <w:bCs/>
+        </w:rPr>
+        <w:t>Tabel 4.</w:t>
+      </w:r>
+      <w:r>
+        <w:rPr>
+          <w:b/>
+          <w:bCs/>
+        </w:rPr>
+        <w:t>6</w:t>
+      </w:r>
+      <w:r>
+        <w:rPr>
+          <w:b/>
+          <w:bCs/>
+        </w:rPr>
+        <w:t>.</w:t>
+      </w:r>
+      <w:r>
+        <w:t xml:space="preserve"> Tabel hasil pengujian </w:t>
+      </w:r>
+      <w:r>
+        <w:rPr>
+          <w:i/>
+          <w:iCs/>
+        </w:rPr>
+        <w:t>dataset</w:t>
+      </w:r>
+      <w:r>
+        <w:t xml:space="preserve"> Parapat</w:t>
+      </w:r>
+    </w:p>
+    <w:tbl>
+      <w:tblPr>
+        <w:tblStyle w:val="TableGrid"/>
+        <w:tblW w:w="0" w:type="auto"/>
+        <w:jc w:val="center"/>
+        <w:tblLayout w:type="fixed"/>
+        <w:tblLook w:val="04A0" w:firstRow="1" w:lastRow="0" w:firstColumn="1" w:lastColumn="0" w:noHBand="0" w:noVBand="1"/>
+      </w:tblPr>
+      <w:tblGrid>
+        <w:gridCol w:w="1417"/>
+        <w:gridCol w:w="1697"/>
+        <w:gridCol w:w="1843"/>
+        <w:gridCol w:w="1417"/>
+      </w:tblGrid>
+      <w:tr>
+        <w:trPr>
+          <w:jc w:val="center"/>
+        </w:trPr>
+        <w:tc>
+          <w:tcPr>
+            <w:tcW w:w="1417" w:type="dxa"/>
+            <w:vMerge w:val="restart"/>
+            <w:vAlign w:val="center"/>
+          </w:tcPr>
+          <w:p>
+            <w:pPr>
+              <w:jc w:val="center"/>
+              <w:rPr>
+                <w:b/>
+                <w:bCs/>
+              </w:rPr>
+            </w:pPr>
+            <w:r>
+              <w:rPr>
+                <w:b/>
+                <w:bCs/>
+              </w:rPr>
+              <w:t xml:space="preserve">Pengujian </w:t>
+            </w:r>
+            <w:r>
+              <w:rPr>
+                <w:b/>
+                <w:bCs/>
+                <w:i/>
+                <w:iCs/>
+              </w:rPr>
+              <w:t>dataset</w:t>
+            </w:r>
+            <w:r>
+              <w:rPr>
+                <w:b/>
+                <w:bCs/>
+              </w:rPr>
+              <w:t xml:space="preserve"> ke-</w:t>
+            </w:r>
+          </w:p>
+        </w:tc>
+        <w:tc>
+          <w:tcPr>
+            <w:tcW w:w="4957" w:type="dxa"/>
+            <w:gridSpan w:val="3"/>
+            <w:vAlign w:val="center"/>
+          </w:tcPr>
+          <w:p>
+            <w:pPr>
+              <w:jc w:val="center"/>
+              <w:rPr>
+                <w:b/>
+                <w:bCs/>
+              </w:rPr>
+            </w:pPr>
+            <w:r>
+              <w:rPr>
+                <w:b/>
+                <w:bCs/>
+              </w:rPr>
+              <w:t>Hasil uji terbaik</w:t>
+            </w:r>
+          </w:p>
+        </w:tc>
+      </w:tr>
+      <w:tr>
+        <w:trPr>
+          <w:jc w:val="center"/>
+        </w:trPr>
+        <w:tc>
+          <w:tcPr>
+            <w:tcW w:w="1417" w:type="dxa"/>
+            <w:vMerge/>
+            <w:vAlign w:val="center"/>
+          </w:tcPr>
+          <w:p>
+            <w:pPr>
+              <w:jc w:val="center"/>
+              <w:rPr>
+                <w:b/>
+                <w:bCs/>
+              </w:rPr>
+            </w:pPr>
+          </w:p>
+        </w:tc>
+        <w:tc>
+          <w:tcPr>
+            <w:tcW w:w="1697" w:type="dxa"/>
+            <w:vAlign w:val="center"/>
+          </w:tcPr>
+          <w:p>
+            <w:pPr>
+              <w:jc w:val="center"/>
+              <w:rPr>
+                <w:b/>
+                <w:bCs/>
+              </w:rPr>
+            </w:pPr>
+            <w:r>
+              <w:rPr>
+                <w:b/>
+                <w:bCs/>
+                <w:i/>
+                <w:iCs/>
+              </w:rPr>
+              <w:t>Error</w:t>
+            </w:r>
+            <w:r>
+              <w:rPr>
+                <w:b/>
+                <w:bCs/>
+              </w:rPr>
+              <w:t xml:space="preserve"> latih (RMSE)</w:t>
+            </w:r>
+          </w:p>
+        </w:tc>
+        <w:tc>
+          <w:tcPr>
+            <w:tcW w:w="1843" w:type="dxa"/>
+            <w:vAlign w:val="center"/>
+          </w:tcPr>
+          <w:p>
+            <w:pPr>
+              <w:jc w:val="center"/>
+              <w:rPr>
+                <w:b/>
+                <w:bCs/>
+              </w:rPr>
+            </w:pPr>
+            <w:r>
+              <w:rPr>
+                <w:b/>
+                <w:bCs/>
+                <w:i/>
+                <w:iCs/>
+              </w:rPr>
+              <w:t>Error</w:t>
+            </w:r>
+            <w:r>
+              <w:rPr>
+                <w:b/>
+                <w:bCs/>
+              </w:rPr>
+              <w:t xml:space="preserve"> uji (RMSE)</w:t>
+            </w:r>
+          </w:p>
+        </w:tc>
+        <w:tc>
+          <w:tcPr>
+            <w:tcW w:w="1417" w:type="dxa"/>
+            <w:vAlign w:val="center"/>
+          </w:tcPr>
+          <w:p>
+            <w:pPr>
+              <w:jc w:val="center"/>
+              <w:rPr>
+                <w:b/>
+                <w:bCs/>
+              </w:rPr>
+            </w:pPr>
+            <w:r>
+              <w:rPr>
+                <w:b/>
+                <w:bCs/>
+              </w:rPr>
+              <w:t>Perulangan ke-</w:t>
+            </w:r>
+          </w:p>
+        </w:tc>
+      </w:tr>
+      <w:tr>
+        <w:trPr>
+          <w:jc w:val="center"/>
+        </w:trPr>
+        <w:tc>
+          <w:tcPr>
+            <w:tcW w:w="1417" w:type="dxa"/>
+          </w:tcPr>
+          <w:p>
+            <w:pPr>
+              <w:jc w:val="center"/>
+            </w:pPr>
+            <w:r>
+              <w:t>1</w:t>
+            </w:r>
+          </w:p>
+        </w:tc>
+        <w:tc>
+          <w:tcPr>
+            <w:tcW w:w="1697" w:type="dxa"/>
+          </w:tcPr>
+          <w:p>
+            <w:pPr>
+              <w:jc w:val="center"/>
+            </w:pPr>
+            <w:r>
+              <w:t>5,279 x 10</w:t>
+            </w:r>
+            <w:r>
+              <w:rPr>
+                <w:vertAlign w:val="superscript"/>
+              </w:rPr>
+              <w:t>-1</w:t>
+            </w:r>
+          </w:p>
+        </w:tc>
+        <w:tc>
+          <w:tcPr>
+            <w:tcW w:w="1843" w:type="dxa"/>
+          </w:tcPr>
+          <w:p>
+            <w:pPr>
+              <w:jc w:val="center"/>
+            </w:pPr>
+            <w:r>
+              <w:t>7,823 x 10</w:t>
+            </w:r>
+            <w:r>
+              <w:rPr>
+                <w:vertAlign w:val="superscript"/>
+              </w:rPr>
+              <w:t>-1</w:t>
+            </w:r>
+          </w:p>
+        </w:tc>
+        <w:tc>
+          <w:tcPr>
+            <w:tcW w:w="1417" w:type="dxa"/>
+          </w:tcPr>
+          <w:p>
+            <w:pPr>
+              <w:jc w:val="center"/>
+            </w:pPr>
+            <w:r>
+              <w:t>148</w:t>
+            </w:r>
+          </w:p>
+        </w:tc>
+      </w:tr>
+      <w:tr>
+        <w:trPr>
+          <w:jc w:val="center"/>
+        </w:trPr>
+        <w:tc>
+          <w:tcPr>
+            <w:tcW w:w="1417" w:type="dxa"/>
+          </w:tcPr>
+          <w:p>
+            <w:pPr>
+              <w:jc w:val="center"/>
+            </w:pPr>
+            <w:r>
+              <w:t>2</w:t>
+            </w:r>
+          </w:p>
+        </w:tc>
+        <w:tc>
+          <w:tcPr>
+            <w:tcW w:w="1697" w:type="dxa"/>
+          </w:tcPr>
+          <w:p>
+            <w:pPr>
+              <w:jc w:val="center"/>
+            </w:pPr>
+            <w:r>
+              <w:t>1,478 x 10</w:t>
+            </w:r>
+            <w:r>
+              <w:rPr>
+                <w:vertAlign w:val="superscript"/>
+              </w:rPr>
+              <w:t>-1</w:t>
+            </w:r>
+          </w:p>
+        </w:tc>
+        <w:tc>
+          <w:tcPr>
+            <w:tcW w:w="1843" w:type="dxa"/>
+          </w:tcPr>
+          <w:p>
+            <w:pPr>
+              <w:jc w:val="center"/>
+            </w:pPr>
+            <w:r>
+              <w:t>8,266 x 10</w:t>
+            </w:r>
+            <w:r>
+              <w:rPr>
+                <w:vertAlign w:val="superscript"/>
+              </w:rPr>
+              <w:t>-1</w:t>
+            </w:r>
+          </w:p>
+        </w:tc>
+        <w:tc>
+          <w:tcPr>
+            <w:tcW w:w="1417" w:type="dxa"/>
+          </w:tcPr>
+          <w:p>
+            <w:pPr>
+              <w:jc w:val="center"/>
+            </w:pPr>
+            <w:r>
+              <w:t>1743</w:t>
+            </w:r>
+          </w:p>
+        </w:tc>
+      </w:tr>
+      <w:tr>
+        <w:trPr>
+          <w:jc w:val="center"/>
+        </w:trPr>
+        <w:tc>
+          <w:tcPr>
+            <w:tcW w:w="1417" w:type="dxa"/>
+          </w:tcPr>
+          <w:p>
+            <w:pPr>
+              <w:jc w:val="center"/>
+            </w:pPr>
+            <w:r>
+              <w:t>3</w:t>
+            </w:r>
+          </w:p>
+        </w:tc>
+        <w:tc>
+          <w:tcPr>
+            <w:tcW w:w="1697" w:type="dxa"/>
+          </w:tcPr>
+          <w:p>
+            <w:pPr>
+              <w:jc w:val="center"/>
+            </w:pPr>
+            <w:r>
+              <w:t>4,615 x 10</w:t>
+            </w:r>
+            <w:r>
+              <w:rPr>
+                <w:vertAlign w:val="superscript"/>
+              </w:rPr>
+              <w:t>-1</w:t>
+            </w:r>
+          </w:p>
+        </w:tc>
+        <w:tc>
+          <w:tcPr>
+            <w:tcW w:w="1843" w:type="dxa"/>
+          </w:tcPr>
+          <w:p>
+            <w:pPr>
+              <w:jc w:val="center"/>
+            </w:pPr>
+            <w:r>
+              <w:t>5,504 x 10</w:t>
+            </w:r>
+            <w:r>
+              <w:rPr>
+                <w:vertAlign w:val="superscript"/>
+              </w:rPr>
+              <w:t>-1</w:t>
+            </w:r>
+          </w:p>
+        </w:tc>
+        <w:tc>
+          <w:tcPr>
+            <w:tcW w:w="1417" w:type="dxa"/>
+          </w:tcPr>
+          <w:p>
+            <w:pPr>
+              <w:jc w:val="center"/>
+            </w:pPr>
+            <w:r>
+              <w:t>1185</w:t>
+            </w:r>
+          </w:p>
+        </w:tc>
+      </w:tr>
+      <w:tr>
+        <w:trPr>
+          <w:jc w:val="center"/>
+        </w:trPr>
+        <w:tc>
+          <w:tcPr>
+            <w:tcW w:w="1417" w:type="dxa"/>
+          </w:tcPr>
+          <w:p>
+            <w:pPr>
+              <w:jc w:val="center"/>
+            </w:pPr>
+            <w:r>
+              <w:lastRenderedPageBreak/>
+              <w:t>4</w:t>
+            </w:r>
+          </w:p>
+        </w:tc>
+        <w:tc>
+          <w:tcPr>
+            <w:tcW w:w="1697" w:type="dxa"/>
+          </w:tcPr>
+          <w:p>
+            <w:pPr>
+              <w:jc w:val="center"/>
+            </w:pPr>
+            <w:r>
+              <w:t>1,484 x 10</w:t>
+            </w:r>
+            <w:r>
+              <w:rPr>
+                <w:vertAlign w:val="superscript"/>
+              </w:rPr>
+              <w:t>-1</w:t>
+            </w:r>
+          </w:p>
+        </w:tc>
+        <w:tc>
+          <w:tcPr>
+            <w:tcW w:w="1843" w:type="dxa"/>
+          </w:tcPr>
+          <w:p>
+            <w:pPr>
+              <w:jc w:val="center"/>
+            </w:pPr>
+            <w:r>
+              <w:t>8,346 x 10</w:t>
+            </w:r>
+            <w:r>
+              <w:rPr>
+                <w:vertAlign w:val="superscript"/>
+              </w:rPr>
+              <w:t>-1</w:t>
+            </w:r>
+          </w:p>
+        </w:tc>
+        <w:tc>
+          <w:tcPr>
+            <w:tcW w:w="1417" w:type="dxa"/>
+          </w:tcPr>
+          <w:p>
+            <w:pPr>
+              <w:jc w:val="center"/>
+            </w:pPr>
+            <w:r>
+              <w:t>2936</w:t>
+            </w:r>
+          </w:p>
+        </w:tc>
+      </w:tr>
+      <w:tr>
+        <w:trPr>
+          <w:jc w:val="center"/>
+        </w:trPr>
+        <w:tc>
+          <w:tcPr>
+            <w:tcW w:w="1417" w:type="dxa"/>
+          </w:tcPr>
+          <w:p>
+            <w:pPr>
+              <w:jc w:val="center"/>
+            </w:pPr>
+            <w:r>
+              <w:t>5</w:t>
+            </w:r>
+          </w:p>
+        </w:tc>
+        <w:tc>
+          <w:tcPr>
+            <w:tcW w:w="1697" w:type="dxa"/>
+          </w:tcPr>
+          <w:p>
+            <w:pPr>
+              <w:jc w:val="center"/>
+            </w:pPr>
+            <w:r>
+              <w:t>7,243 x 10</w:t>
+            </w:r>
+            <w:r>
+              <w:rPr>
+                <w:vertAlign w:val="superscript"/>
+              </w:rPr>
+              <w:t>-1</w:t>
+            </w:r>
+          </w:p>
+        </w:tc>
+        <w:tc>
+          <w:tcPr>
+            <w:tcW w:w="1843" w:type="dxa"/>
+          </w:tcPr>
+          <w:p>
+            <w:pPr>
+              <w:jc w:val="center"/>
+            </w:pPr>
+            <w:r>
+              <w:t>2,876 x 10</w:t>
+            </w:r>
+            <w:r>
+              <w:rPr>
+                <w:vertAlign w:val="superscript"/>
+              </w:rPr>
+              <w:t>-1</w:t>
+            </w:r>
+          </w:p>
+        </w:tc>
+        <w:tc>
+          <w:tcPr>
+            <w:tcW w:w="1417" w:type="dxa"/>
+          </w:tcPr>
+          <w:p>
+            <w:pPr>
+              <w:jc w:val="center"/>
+            </w:pPr>
+            <w:r>
+              <w:t>1272</w:t>
+            </w:r>
+          </w:p>
+        </w:tc>
+      </w:tr>
+      <w:tr>
+        <w:trPr>
+          <w:jc w:val="center"/>
+        </w:trPr>
+        <w:tc>
+          <w:tcPr>
+            <w:tcW w:w="1417" w:type="dxa"/>
+          </w:tcPr>
+          <w:p>
+            <w:pPr>
+              <w:jc w:val="center"/>
+            </w:pPr>
+            <w:r>
+              <w:t>6</w:t>
+            </w:r>
+          </w:p>
+        </w:tc>
+        <w:tc>
+          <w:tcPr>
+            <w:tcW w:w="1697" w:type="dxa"/>
+          </w:tcPr>
+          <w:p>
+            <w:pPr>
+              <w:jc w:val="center"/>
+            </w:pPr>
+            <w:r>
+              <w:t>6,742 x 10</w:t>
+            </w:r>
+            <w:r>
+              <w:rPr>
+                <w:vertAlign w:val="superscript"/>
+              </w:rPr>
+              <w:t>-14</w:t>
+            </w:r>
+          </w:p>
+        </w:tc>
+        <w:tc>
+          <w:tcPr>
+            <w:tcW w:w="1843" w:type="dxa"/>
+          </w:tcPr>
+          <w:p>
+            <w:pPr>
+              <w:jc w:val="center"/>
+            </w:pPr>
+            <w:r>
+              <w:t>2,491 x 10</w:t>
+            </w:r>
+            <w:r>
+              <w:rPr>
+                <w:vertAlign w:val="superscript"/>
+              </w:rPr>
+              <w:t>-1</w:t>
+            </w:r>
+          </w:p>
+        </w:tc>
+        <w:tc>
+          <w:tcPr>
+            <w:tcW w:w="1417" w:type="dxa"/>
+          </w:tcPr>
+          <w:p>
+            <w:pPr>
+              <w:jc w:val="center"/>
+            </w:pPr>
+            <w:r>
+              <w:t>1540</w:t>
+            </w:r>
+          </w:p>
+        </w:tc>
+      </w:tr>
+      <w:tr>
+        <w:trPr>
+          <w:jc w:val="center"/>
+        </w:trPr>
+        <w:tc>
+          <w:tcPr>
+            <w:tcW w:w="1417" w:type="dxa"/>
+          </w:tcPr>
+          <w:p>
+            <w:pPr>
+              <w:jc w:val="center"/>
+            </w:pPr>
+            <w:r>
+              <w:t>7</w:t>
+            </w:r>
+          </w:p>
+        </w:tc>
+        <w:tc>
+          <w:tcPr>
+            <w:tcW w:w="1697" w:type="dxa"/>
+          </w:tcPr>
+          <w:p>
+            <w:pPr>
+              <w:jc w:val="center"/>
+            </w:pPr>
+            <w:r>
+              <w:t>4,978 x 10</w:t>
+            </w:r>
+            <w:r>
+              <w:rPr>
+                <w:vertAlign w:val="superscript"/>
+              </w:rPr>
+              <w:t>-1</w:t>
+            </w:r>
+          </w:p>
+        </w:tc>
+        <w:tc>
+          <w:tcPr>
+            <w:tcW w:w="1843" w:type="dxa"/>
+          </w:tcPr>
+          <w:p>
+            <w:pPr>
+              <w:jc w:val="center"/>
+            </w:pPr>
+            <w:r>
+              <w:t>3,09 x 10</w:t>
+            </w:r>
+            <w:r>
+              <w:rPr>
+                <w:vertAlign w:val="superscript"/>
+              </w:rPr>
+              <w:t>-1</w:t>
+            </w:r>
+          </w:p>
+        </w:tc>
+        <w:tc>
+          <w:tcPr>
+            <w:tcW w:w="1417" w:type="dxa"/>
+          </w:tcPr>
+          <w:p>
+            <w:pPr>
+              <w:jc w:val="center"/>
+            </w:pPr>
+            <w:r>
+              <w:t>2921</w:t>
+            </w:r>
+          </w:p>
+        </w:tc>
+      </w:tr>
+      <w:tr>
+        <w:trPr>
+          <w:jc w:val="center"/>
+        </w:trPr>
+        <w:tc>
+          <w:tcPr>
+            <w:tcW w:w="1417" w:type="dxa"/>
+          </w:tcPr>
+          <w:p>
+            <w:pPr>
+              <w:jc w:val="center"/>
+            </w:pPr>
+            <w:r>
+              <w:t>8</w:t>
+            </w:r>
+          </w:p>
+        </w:tc>
+        <w:tc>
+          <w:tcPr>
+            <w:tcW w:w="1697" w:type="dxa"/>
+          </w:tcPr>
+          <w:p>
+            <w:pPr>
+              <w:jc w:val="center"/>
+            </w:pPr>
+            <w:r>
+              <w:t>5,351 x 10</w:t>
+            </w:r>
+            <w:r>
+              <w:rPr>
+                <w:vertAlign w:val="superscript"/>
+              </w:rPr>
+              <w:t>-1</w:t>
+            </w:r>
+          </w:p>
+        </w:tc>
+        <w:tc>
+          <w:tcPr>
+            <w:tcW w:w="1843" w:type="dxa"/>
+          </w:tcPr>
+          <w:p>
+            <w:pPr>
+              <w:jc w:val="center"/>
+            </w:pPr>
+            <w:r>
+              <w:t>7,558 x 10</w:t>
+            </w:r>
+            <w:r>
+              <w:rPr>
+                <w:vertAlign w:val="superscript"/>
+              </w:rPr>
+              <w:t>-1</w:t>
+            </w:r>
+          </w:p>
+        </w:tc>
+        <w:tc>
+          <w:tcPr>
+            <w:tcW w:w="1417" w:type="dxa"/>
+          </w:tcPr>
+          <w:p>
+            <w:pPr>
+              <w:jc w:val="center"/>
+            </w:pPr>
+            <w:r>
+              <w:t>177</w:t>
+            </w:r>
+          </w:p>
+        </w:tc>
+      </w:tr>
+      <w:tr>
+        <w:trPr>
+          <w:jc w:val="center"/>
+        </w:trPr>
+        <w:tc>
+          <w:tcPr>
+            <w:tcW w:w="1417" w:type="dxa"/>
+          </w:tcPr>
+          <w:p>
+            <w:pPr>
+              <w:jc w:val="center"/>
+            </w:pPr>
+            <w:r>
+              <w:t>9</w:t>
+            </w:r>
+          </w:p>
+        </w:tc>
+        <w:tc>
+          <w:tcPr>
+            <w:tcW w:w="1697" w:type="dxa"/>
+          </w:tcPr>
+          <w:p>
+            <w:pPr>
+              <w:jc w:val="center"/>
+            </w:pPr>
+            <w:r>
+              <w:t>1,724 x 10</w:t>
+            </w:r>
+            <w:r>
+              <w:rPr>
+                <w:vertAlign w:val="superscript"/>
+              </w:rPr>
+              <w:t>-1</w:t>
+            </w:r>
+          </w:p>
+        </w:tc>
+        <w:tc>
+          <w:tcPr>
+            <w:tcW w:w="1843" w:type="dxa"/>
+          </w:tcPr>
+          <w:p>
+            <w:pPr>
+              <w:jc w:val="center"/>
+            </w:pPr>
+            <w:r>
+              <w:t>8,924 x 10</w:t>
+            </w:r>
+            <w:r>
+              <w:rPr>
+                <w:vertAlign w:val="superscript"/>
+              </w:rPr>
+              <w:t>-1</w:t>
+            </w:r>
+          </w:p>
+        </w:tc>
+        <w:tc>
+          <w:tcPr>
+            <w:tcW w:w="1417" w:type="dxa"/>
+          </w:tcPr>
+          <w:p>
+            <w:pPr>
+              <w:jc w:val="center"/>
+            </w:pPr>
+            <w:r>
+              <w:t>2173</w:t>
+            </w:r>
+          </w:p>
+        </w:tc>
+      </w:tr>
+    </w:tbl>
+    <w:p>
+      <w:pPr>
+        <w:jc w:val="center"/>
+      </w:pPr>
+    </w:p>
+    <w:p>
+      <w:pPr>
+        <w:jc w:val="center"/>
+      </w:pPr>
+      <w:r>
+        <w:rPr>
+          <w:noProof/>
+          <w:lang w:val="en-US"/>
+        </w:rPr>
+        <w:drawing>
+          <wp:inline distT="0" distB="0" distL="0" distR="0" wp14:anchorId="13C4BA13" wp14:editId="515B3A0E">
+            <wp:extent cx="4076700" cy="3057525"/>
+            <wp:effectExtent l="0" t="0" r="0" b="9525"/>
+            <wp:docPr id="11" name="Picture 11" descr="C:\Users\jianh\iCloudDrive\Desktop\Penulisan Tugas Akhir\TAHAP 2 - OTW\v1.2\Screenshot\Vangke-Redo-Lagi\Parapat\hardlim.50.hasil.jpg"/>
+            <wp:cNvGraphicFramePr>
+              <a:graphicFrameLocks xmlns:a="http://schemas.openxmlformats.org/drawingml/2006/main" noChangeAspect="1"/>
+            </wp:cNvGraphicFramePr>
+            <a:graphic xmlns:a="http://schemas.openxmlformats.org/drawingml/2006/main">
+              <a:graphicData uri="http://schemas.openxmlformats.org/drawingml/2006/picture">
+                <pic:pic xmlns:pic="http://schemas.openxmlformats.org/drawingml/2006/picture">
+                  <pic:nvPicPr>
+                    <pic:cNvPr id="0" name="Picture 2" descr="C:\Users\jianh\iCloudDrive\Desktop\Penulisan Tugas Akhir\TAHAP 2 - OTW\v1.2\Screenshot\Vangke-Redo-Lagi\Parapat\hardlim.50.hasil.jpg"/>
+                    <pic:cNvPicPr>
+                      <a:picLocks noChangeAspect="1" noChangeArrowheads="1"/>
+                    </pic:cNvPicPr>
+                  </pic:nvPicPr>
+                  <pic:blipFill>
+                    <a:blip r:embed="rId20">
+                      <a:extLst>
+                        <a:ext uri="{28A0092B-C50C-407E-A947-70E740481C1C}">
+                          <a14:useLocalDpi xmlns:a14="http://schemas.microsoft.com/office/drawing/2010/main" val="0"/>
+                        </a:ext>
+                      </a:extLst>
+                    </a:blip>
+                    <a:srcRect/>
+                    <a:stretch>
+                      <a:fillRect/>
+                    </a:stretch>
+                  </pic:blipFill>
+                  <pic:spPr bwMode="auto">
+                    <a:xfrm>
+                      <a:off x="0" y="0"/>
+                      <a:ext cx="4079613" cy="3059710"/>
+                    </a:xfrm>
+                    <a:prstGeom prst="rect">
+                      <a:avLst/>
+                    </a:prstGeom>
+                    <a:noFill/>
+                    <a:ln>
+                      <a:noFill/>
+                    </a:ln>
+                  </pic:spPr>
+                </pic:pic>
+              </a:graphicData>
+            </a:graphic>
+          </wp:inline>
+        </w:drawing>
+      </w:r>
+    </w:p>
+    <w:p>
+      <w:pPr>
+        <w:jc w:val="center"/>
+      </w:pPr>
+      <w:r>
+        <w:rPr>
+          <w:b/>
+          <w:bCs/>
+        </w:rPr>
+        <w:t>Gambar 4.11.</w:t>
+      </w:r>
+      <w:r>
+        <w:t xml:space="preserve"> Grafik hasil pengujian keenam terhadap </w:t>
+      </w:r>
+      <w:r>
+        <w:rPr>
+          <w:i/>
+          <w:iCs/>
+        </w:rPr>
+        <w:t>dataset</w:t>
+      </w:r>
+      <w:r>
+        <w:t xml:space="preserve"> Parapat</w:t>
+      </w:r>
+    </w:p>
+    <w:p>
+      <w:pPr>
+        <w:spacing w:line="240" w:lineRule="auto"/>
+        <w:ind w:firstLine="720"/>
+      </w:pPr>
+    </w:p>
+    <w:p>
+      <w:pPr>
+        <w:ind w:firstLine="720"/>
+      </w:pPr>
+      <w:r>
+        <w:t xml:space="preserve">Hal berbeda ditunjukkan oleh </w:t>
+      </w:r>
+      <w:r>
+        <w:t xml:space="preserve">penelitian yang dilakukan oleh </w:t>
+      </w:r>
+      <w:r>
+        <w:t xml:space="preserve">Ming (2012), yang menggunakan </w:t>
+      </w:r>
+      <w:r>
+        <w:rPr>
+          <w:i/>
+          <w:iCs/>
+        </w:rPr>
+        <w:t>backpropagation neural network</w:t>
+      </w:r>
+      <w:r>
+        <w:t xml:space="preserve"> </w:t>
+      </w:r>
+      <w:r>
+        <w:t xml:space="preserve">dan </w:t>
+      </w:r>
+      <w:r>
+        <w:rPr>
+          <w:i/>
+        </w:rPr>
+        <w:t>fuzzy logic</w:t>
+      </w:r>
+      <w:r>
+        <w:t xml:space="preserve"> </w:t>
+      </w:r>
+      <w:r>
+        <w:t xml:space="preserve">untuk melakukan </w:t>
+      </w:r>
+      <w:r>
+        <w:t xml:space="preserve">penilaian </w:t>
+      </w:r>
+      <w:r>
+        <w:t xml:space="preserve">kualitas air. Proses </w:t>
+      </w:r>
+      <w:r>
+        <w:t xml:space="preserve">penilaian </w:t>
+      </w:r>
+      <w:r>
+        <w:t xml:space="preserve">dilakukan melalui masukan berupa hasil pengukuran </w:t>
+      </w:r>
+      <w:r>
+        <w:rPr>
+          <w:i/>
+          <w:iCs/>
+        </w:rPr>
+        <w:t>dissolved oxygen</w:t>
+      </w:r>
+      <w:r>
+        <w:t xml:space="preserve">, </w:t>
+      </w:r>
+      <w:r>
+        <w:rPr>
+          <w:i/>
+          <w:iCs/>
+        </w:rPr>
+        <w:t>biological oxygen demand</w:t>
+      </w:r>
+      <w:r>
+        <w:t>, indeks permanganat, kadar zat phosphor, amonia, dan nitrat.</w:t>
+      </w:r>
+      <w:r>
+        <w:t xml:space="preserve"> Penelitian yang dilakukan oleh Ming menunjukkan bahwa tingkat </w:t>
+      </w:r>
+      <w:r>
+        <w:rPr>
+          <w:i/>
+          <w:iCs/>
+        </w:rPr>
         <w:t>error</w:t>
       </w:r>
       <w:r>
@@ -6039,7 +7249,10 @@
         <w:t>seiring dengan bertambahnya jumlah pengujian yang dilakukan</w:t>
       </w:r>
       <w:r>
-        <w:t>, seperti yang ditunjukkan oleh Gambar 4.*</w:t>
+        <w:t xml:space="preserve">, seperti </w:t>
+      </w:r>
+      <w:r>
+        <w:t>yang ditunjukkan oleh Gambar 4.12</w:t>
       </w:r>
       <w:r>
         <w:t>.</w:t>
@@ -6053,10 +7266,77 @@
     <w:p>
       <w:pPr>
         <w:jc w:val="center"/>
-      </w:pPr>
+        <w:rPr>
+          <w:lang w:val="en-US"/>
+        </w:rPr>
+      </w:pPr>
+      <w:r>
+        <w:rPr>
+          <w:noProof/>
+          <w:lang w:val="en-US"/>
+        </w:rPr>
+        <w:lastRenderedPageBreak/>
+        <w:drawing>
+          <wp:inline distT="0" distB="0" distL="0" distR="0" wp14:anchorId="47FC62C2" wp14:editId="3865802C">
+            <wp:extent cx="4305300" cy="3171825"/>
+            <wp:effectExtent l="0" t="0" r="0" b="9525"/>
+            <wp:docPr id="12" name="Picture 12"/>
+            <wp:cNvGraphicFramePr>
+              <a:graphicFrameLocks xmlns:a="http://schemas.openxmlformats.org/drawingml/2006/main" noChangeAspect="1"/>
+            </wp:cNvGraphicFramePr>
+            <a:graphic xmlns:a="http://schemas.openxmlformats.org/drawingml/2006/main">
+              <a:graphicData uri="http://schemas.openxmlformats.org/drawingml/2006/picture">
+                <pic:pic xmlns:pic="http://schemas.openxmlformats.org/drawingml/2006/picture">
+                  <pic:nvPicPr>
+                    <pic:cNvPr id="1" name=""/>
+                    <pic:cNvPicPr/>
+                  </pic:nvPicPr>
+                  <pic:blipFill>
+                    <a:blip r:embed="rId21"/>
+                    <a:stretch>
+                      <a:fillRect/>
+                    </a:stretch>
+                  </pic:blipFill>
+                  <pic:spPr>
+                    <a:xfrm>
+                      <a:off x="0" y="0"/>
+                      <a:ext cx="4305300" cy="3171825"/>
+                    </a:xfrm>
+                    <a:prstGeom prst="rect">
+                      <a:avLst/>
+                    </a:prstGeom>
+                  </pic:spPr>
+                </pic:pic>
+              </a:graphicData>
+            </a:graphic>
+          </wp:inline>
+        </w:drawing>
+      </w:r>
+    </w:p>
+    <w:p>
+      <w:pPr>
+        <w:jc w:val="center"/>
+        <w:rPr>
+          <w:rFonts w:hint="eastAsia"/>
+        </w:rPr>
+      </w:pPr>
+      <w:r>
+        <w:t xml:space="preserve">Gambar 4.12. Grafik hasil pengujian dari </w:t>
+      </w:r>
+      <w:r>
+        <w:rPr>
+          <w:i/>
+          <w:iCs/>
+        </w:rPr>
+        <w:t>backpropagation neural network</w:t>
+      </w:r>
+      <w:r>
+        <w:br/>
+        <w:t>(Ming, 2012)</w:t>
+      </w:r>
     </w:p>
     <w:sectPr>
-      <w:headerReference w:type="first" r:id="rId19"/>
+      <w:headerReference w:type="first" r:id="rId22"/>
       <w:pgSz w:w="11906" w:h="16838"/>
       <w:pgMar w:top="1701" w:right="1418" w:bottom="1418" w:left="2155" w:header="851" w:footer="709" w:gutter="0"/>
       <w:pgNumType w:start="27"/>
@@ -6138,7 +7418,7 @@
       <w:rPr>
         <w:noProof/>
       </w:rPr>
-      <w:t>35</w:t>
+      <w:t>37</w:t>
     </w:r>
     <w:r>
       <w:fldChar w:fldCharType="end"/>

</xml_diff>